<commit_message>
add session storage to keep added items in cart
</commit_message>
<xml_diff>
--- a/documents/requirement/Final_Project_guidelines.docx
+++ b/documents/requirement/Final_Project_guidelines.docx
@@ -1,6 +1,6 @@
 
 <file path=word/document.xml><?xml version="1.0" encoding="utf-8"?>
-<w:document xmlns:wpc="http://schemas.microsoft.com/office/word/2010/wordprocessingCanvas" xmlns:cx="http://schemas.microsoft.com/office/drawing/2014/chartex" xmlns:cx1="http://schemas.microsoft.com/office/drawing/2015/9/8/chartex" xmlns:cx2="http://schemas.microsoft.com/office/drawing/2015/10/21/chartex" xmlns:cx3="http://schemas.microsoft.com/office/drawing/2016/5/9/chartex" xmlns:cx4="http://schemas.microsoft.com/office/drawing/2016/5/10/chartex" xmlns:cx5="http://schemas.microsoft.com/office/drawing/2016/5/11/chartex" xmlns:cx6="http://schemas.microsoft.com/office/drawing/2016/5/12/chartex" xmlns:cx7="http://schemas.microsoft.com/office/drawing/2016/5/13/chartex" xmlns:cx8="http://schemas.microsoft.com/office/drawing/2016/5/14/chartex" xmlns:mc="http://schemas.openxmlformats.org/markup-compatibility/2006" xmlns:aink="http://schemas.microsoft.com/office/drawing/2016/ink" xmlns:am3d="http://schemas.microsoft.com/office/drawing/2017/model3d" xmlns:o="urn:schemas-microsoft-com:office:office" xmlns:oel="http://schemas.microsoft.com/office/2019/extlst" xmlns:r="http://schemas.openxmlformats.org/officeDocument/2006/relationships" xmlns:m="http://schemas.openxmlformats.org/officeDocument/2006/math" xmlns:v="urn:schemas-microsoft-com:vml" xmlns:wp14="http://schemas.microsoft.com/office/word/2010/wordprocessingDrawing" xmlns:wp="http://schemas.openxmlformats.org/drawingml/2006/wordprocessingDrawing" xmlns:w10="urn:schemas-microsoft-com:office:word" xmlns:w="http://schemas.openxmlformats.org/wordprocessingml/2006/main" xmlns:w14="http://schemas.microsoft.com/office/word/2010/wordml" xmlns:w15="http://schemas.microsoft.com/office/word/2012/wordml" xmlns:w16cex="http://schemas.microsoft.com/office/word/2018/wordml/cex" xmlns:w16cid="http://schemas.microsoft.com/office/word/2016/wordml/cid" xmlns:w16="http://schemas.microsoft.com/office/word/2018/wordml" xmlns:w16du="http://schemas.microsoft.com/office/word/2023/wordml/word16du" xmlns:w16sdtdh="http://schemas.microsoft.com/office/word/2020/wordml/sdtdatahash" xmlns:w16se="http://schemas.microsoft.com/office/word/2015/wordml/symex" xmlns:wpg="http://schemas.microsoft.com/office/word/2010/wordprocessingGroup" xmlns:wpi="http://schemas.microsoft.com/office/word/2010/wordprocessingInk" xmlns:wne="http://schemas.microsoft.com/office/word/2006/wordml" xmlns:wps="http://schemas.microsoft.com/office/word/2010/wordprocessingShape" mc:Ignorable="w14 w15 w16se w16cid w16 w16cex w16sdtdh w16du wp14">
+<w:document xmlns:wpc="http://schemas.microsoft.com/office/word/2010/wordprocessingCanvas" xmlns:cx="http://schemas.microsoft.com/office/drawing/2014/chartex" xmlns:cx1="http://schemas.microsoft.com/office/drawing/2015/9/8/chartex" xmlns:cx2="http://schemas.microsoft.com/office/drawing/2015/10/21/chartex" xmlns:cx3="http://schemas.microsoft.com/office/drawing/2016/5/9/chartex" xmlns:cx4="http://schemas.microsoft.com/office/drawing/2016/5/10/chartex" xmlns:cx5="http://schemas.microsoft.com/office/drawing/2016/5/11/chartex" xmlns:cx6="http://schemas.microsoft.com/office/drawing/2016/5/12/chartex" xmlns:cx7="http://schemas.microsoft.com/office/drawing/2016/5/13/chartex" xmlns:cx8="http://schemas.microsoft.com/office/drawing/2016/5/14/chartex" xmlns:mc="http://schemas.openxmlformats.org/markup-compatibility/2006" xmlns:aink="http://schemas.microsoft.com/office/drawing/2016/ink" xmlns:am3d="http://schemas.microsoft.com/office/drawing/2017/model3d" xmlns:o="urn:schemas-microsoft-com:office:office" xmlns:oel="http://schemas.microsoft.com/office/2019/extlst" xmlns:r="http://schemas.openxmlformats.org/officeDocument/2006/relationships" xmlns:m="http://schemas.openxmlformats.org/officeDocument/2006/math" xmlns:v="urn:schemas-microsoft-com:vml" xmlns:wp14="http://schemas.microsoft.com/office/word/2010/wordprocessingDrawing" xmlns:wp="http://schemas.openxmlformats.org/drawingml/2006/wordprocessingDrawing" xmlns:w10="urn:schemas-microsoft-com:office:word" xmlns:w="http://schemas.openxmlformats.org/wordprocessingml/2006/main" xmlns:w14="http://schemas.microsoft.com/office/word/2010/wordml" xmlns:w15="http://schemas.microsoft.com/office/word/2012/wordml" xmlns:w16cex="http://schemas.microsoft.com/office/word/2018/wordml/cex" xmlns:w16cid="http://schemas.microsoft.com/office/word/2016/wordml/cid" xmlns:w16="http://schemas.microsoft.com/office/word/2018/wordml" xmlns:w16du="http://schemas.microsoft.com/office/word/2023/wordml/word16du" xmlns:w16sdtdh="http://schemas.microsoft.com/office/word/2020/wordml/sdtdatahash" xmlns:w16sdtfl="http://schemas.microsoft.com/office/word/2024/wordml/sdtformatlock" xmlns:w16se="http://schemas.microsoft.com/office/word/2015/wordml/symex" xmlns:wpg="http://schemas.microsoft.com/office/word/2010/wordprocessingGroup" xmlns:wpi="http://schemas.microsoft.com/office/word/2010/wordprocessingInk" xmlns:wne="http://schemas.microsoft.com/office/word/2006/wordml" xmlns:wps="http://schemas.microsoft.com/office/word/2010/wordprocessingShape" mc:Ignorable="w14 w15 w16se w16cid w16 w16cex w16sdtdh w16sdtfl w16du wp14">
   <w:body>
     <w:p>
       <w:pPr>
@@ -36,14 +36,7 @@
           <w:b/>
           <w:bCs/>
         </w:rPr>
-        <w:t>Project Requirements</w:t>
-      </w:r>
-      <w:r>
-        <w:rPr>
-          <w:b/>
-          <w:bCs/>
-        </w:rPr>
-        <w:t>:</w:t>
+        <w:t>Project Requirements:</w:t>
       </w:r>
     </w:p>
     <w:p>
@@ -124,6 +117,73 @@
       <w:pPr>
         <w:pStyle w:val="ListParagraph"/>
         <w:numPr>
+          <w:ilvl w:val="2"/>
+          <w:numId w:val="4"/>
+        </w:numPr>
+        <w:rPr>
+          <w:rFonts w:hint="eastAsia"/>
+          <w:lang w:eastAsia="zh-TW"/>
+        </w:rPr>
+      </w:pPr>
+      <w:r>
+        <w:rPr>
+          <w:lang w:eastAsia="zh-TW"/>
+        </w:rPr>
+        <w:t>Premium, Regular</w:t>
+      </w:r>
+      <w:proofErr w:type="gramStart"/>
+      <w:r>
+        <w:rPr>
+          <w:lang w:eastAsia="zh-TW"/>
+        </w:rPr>
+        <w:t>, ??</w:t>
+      </w:r>
+      <w:proofErr w:type="gramEnd"/>
+      <w:r>
+        <w:rPr>
+          <w:rFonts w:hint="eastAsia"/>
+          <w:lang w:eastAsia="zh-TW"/>
+        </w:rPr>
+        <w:t xml:space="preserve"> </w:t>
+      </w:r>
+      <w:r>
+        <w:rPr>
+          <w:lang w:eastAsia="zh-TW"/>
+        </w:rPr>
+        <w:t>(</w:t>
+      </w:r>
+      <w:r>
+        <w:rPr>
+          <w:rFonts w:hint="eastAsia"/>
+          <w:lang w:eastAsia="zh-TW"/>
+        </w:rPr>
+        <w:t>折扣</w:t>
+      </w:r>
+      <w:r>
+        <w:rPr>
+          <w:lang w:eastAsia="zh-TW"/>
+        </w:rPr>
+        <w:t xml:space="preserve">, </w:t>
+      </w:r>
+      <w:r>
+        <w:rPr>
+          <w:rFonts w:hint="eastAsia"/>
+          <w:lang w:eastAsia="zh-TW"/>
+        </w:rPr>
+        <w:t>高級產品</w:t>
+      </w:r>
+      <w:r>
+        <w:rPr>
+          <w:rFonts w:hint="eastAsia"/>
+          <w:lang w:eastAsia="zh-TW"/>
+        </w:rPr>
+        <w:t>)</w:t>
+      </w:r>
+    </w:p>
+    <w:p>
+      <w:pPr>
+        <w:pStyle w:val="ListParagraph"/>
+        <w:numPr>
           <w:ilvl w:val="1"/>
           <w:numId w:val="4"/>
         </w:numPr>
@@ -272,10 +332,7 @@
         <w:t>Login → Browse Products → Add Items to Cart → Checkout → Make Payment</w:t>
       </w:r>
       <w:r>
-        <w:t xml:space="preserve">. </w:t>
-      </w:r>
-      <w:r>
-        <w:t>This entire sequence counts as one complete flow.</w:t>
+        <w:t>. This entire sequence counts as one complete flow.</w:t>
       </w:r>
     </w:p>
     <w:p>
@@ -290,10 +347,54 @@
         <w:t xml:space="preserve">You are expected to implement a minimum of </w:t>
       </w:r>
       <w:r>
-        <w:t>3</w:t>
-      </w:r>
-      <w:r>
-        <w:t xml:space="preserve"> such complete flows per project, which may vary based on the roles and nature of your application.</w:t>
+        <w:rPr>
+          <w:highlight w:val="yellow"/>
+        </w:rPr>
+        <w:t>3 such complete flows</w:t>
+      </w:r>
+      <w:r>
+        <w:t xml:space="preserve"> per project, which may vary based on the roles and nature of your application.</w:t>
+      </w:r>
+    </w:p>
+    <w:p>
+      <w:pPr>
+        <w:pStyle w:val="ListParagraph"/>
+        <w:numPr>
+          <w:ilvl w:val="2"/>
+          <w:numId w:val="4"/>
+        </w:numPr>
+      </w:pPr>
+      <w:r>
+        <w:t>User Sign up</w:t>
+      </w:r>
+    </w:p>
+    <w:p>
+      <w:pPr>
+        <w:pStyle w:val="ListParagraph"/>
+        <w:numPr>
+          <w:ilvl w:val="2"/>
+          <w:numId w:val="4"/>
+        </w:numPr>
+      </w:pPr>
+      <w:proofErr w:type="gramStart"/>
+      <w:r>
+        <w:t>User</w:t>
+      </w:r>
+      <w:proofErr w:type="gramEnd"/>
+      <w:r>
+        <w:t xml:space="preserve"> buy products</w:t>
+      </w:r>
+    </w:p>
+    <w:p>
+      <w:pPr>
+        <w:pStyle w:val="ListParagraph"/>
+        <w:numPr>
+          <w:ilvl w:val="2"/>
+          <w:numId w:val="4"/>
+        </w:numPr>
+      </w:pPr>
+      <w:r>
+        <w:t>Admin manage user accounts</w:t>
       </w:r>
     </w:p>
     <w:p>
@@ -490,6 +591,7 @@
         </w:numPr>
       </w:pPr>
       <w:r>
+        <w:lastRenderedPageBreak/>
         <w:t>Payment Gateway API is required for e-commerce-type projects</w:t>
       </w:r>
     </w:p>
@@ -518,10 +620,7 @@
         <w:ind w:firstLine="720"/>
       </w:pPr>
       <w:r>
-        <w:t>Deploy your app on a platform like Heroku, Render, or any server of your choice.</w:t>
-      </w:r>
-      <w:r>
-        <w:t xml:space="preserve"> </w:t>
+        <w:t xml:space="preserve">Deploy your app on a platform like Heroku, Render, or any server of your choice. </w:t>
       </w:r>
     </w:p>
     <w:p>
@@ -541,7 +640,6 @@
           <w:b/>
           <w:bCs/>
         </w:rPr>
-        <w:lastRenderedPageBreak/>
         <w:t>Git &amp; Canvas Submission:</w:t>
       </w:r>
     </w:p>
@@ -988,7 +1086,7 @@
 </file>
 
 <file path=word/numbering.xml><?xml version="1.0" encoding="utf-8"?>
-<w:numbering xmlns:wpc="http://schemas.microsoft.com/office/word/2010/wordprocessingCanvas" xmlns:cx="http://schemas.microsoft.com/office/drawing/2014/chartex" xmlns:cx1="http://schemas.microsoft.com/office/drawing/2015/9/8/chartex" xmlns:cx2="http://schemas.microsoft.com/office/drawing/2015/10/21/chartex" xmlns:cx3="http://schemas.microsoft.com/office/drawing/2016/5/9/chartex" xmlns:cx4="http://schemas.microsoft.com/office/drawing/2016/5/10/chartex" xmlns:cx5="http://schemas.microsoft.com/office/drawing/2016/5/11/chartex" xmlns:cx6="http://schemas.microsoft.com/office/drawing/2016/5/12/chartex" xmlns:cx7="http://schemas.microsoft.com/office/drawing/2016/5/13/chartex" xmlns:cx8="http://schemas.microsoft.com/office/drawing/2016/5/14/chartex" xmlns:mc="http://schemas.openxmlformats.org/markup-compatibility/2006" xmlns:aink="http://schemas.microsoft.com/office/drawing/2016/ink" xmlns:am3d="http://schemas.microsoft.com/office/drawing/2017/model3d" xmlns:o="urn:schemas-microsoft-com:office:office" xmlns:oel="http://schemas.microsoft.com/office/2019/extlst" xmlns:r="http://schemas.openxmlformats.org/officeDocument/2006/relationships" xmlns:m="http://schemas.openxmlformats.org/officeDocument/2006/math" xmlns:v="urn:schemas-microsoft-com:vml" xmlns:wp14="http://schemas.microsoft.com/office/word/2010/wordprocessingDrawing" xmlns:wp="http://schemas.openxmlformats.org/drawingml/2006/wordprocessingDrawing" xmlns:w10="urn:schemas-microsoft-com:office:word" xmlns:w="http://schemas.openxmlformats.org/wordprocessingml/2006/main" xmlns:w14="http://schemas.microsoft.com/office/word/2010/wordml" xmlns:w15="http://schemas.microsoft.com/office/word/2012/wordml" xmlns:w16cex="http://schemas.microsoft.com/office/word/2018/wordml/cex" xmlns:w16cid="http://schemas.microsoft.com/office/word/2016/wordml/cid" xmlns:w16="http://schemas.microsoft.com/office/word/2018/wordml" xmlns:w16du="http://schemas.microsoft.com/office/word/2023/wordml/word16du" xmlns:w16sdtdh="http://schemas.microsoft.com/office/word/2020/wordml/sdtdatahash" xmlns:w16se="http://schemas.microsoft.com/office/word/2015/wordml/symex" xmlns:wpg="http://schemas.microsoft.com/office/word/2010/wordprocessingGroup" xmlns:wpi="http://schemas.microsoft.com/office/word/2010/wordprocessingInk" xmlns:wne="http://schemas.microsoft.com/office/word/2006/wordml" xmlns:wps="http://schemas.microsoft.com/office/word/2010/wordprocessingShape" mc:Ignorable="w14 w15 w16se w16cid w16 w16cex w16sdtdh w16du wp14">
+<w:numbering xmlns:wpc="http://schemas.microsoft.com/office/word/2010/wordprocessingCanvas" xmlns:cx="http://schemas.microsoft.com/office/drawing/2014/chartex" xmlns:cx1="http://schemas.microsoft.com/office/drawing/2015/9/8/chartex" xmlns:cx2="http://schemas.microsoft.com/office/drawing/2015/10/21/chartex" xmlns:cx3="http://schemas.microsoft.com/office/drawing/2016/5/9/chartex" xmlns:cx4="http://schemas.microsoft.com/office/drawing/2016/5/10/chartex" xmlns:cx5="http://schemas.microsoft.com/office/drawing/2016/5/11/chartex" xmlns:cx6="http://schemas.microsoft.com/office/drawing/2016/5/12/chartex" xmlns:cx7="http://schemas.microsoft.com/office/drawing/2016/5/13/chartex" xmlns:cx8="http://schemas.microsoft.com/office/drawing/2016/5/14/chartex" xmlns:mc="http://schemas.openxmlformats.org/markup-compatibility/2006" xmlns:aink="http://schemas.microsoft.com/office/drawing/2016/ink" xmlns:am3d="http://schemas.microsoft.com/office/drawing/2017/model3d" xmlns:o="urn:schemas-microsoft-com:office:office" xmlns:oel="http://schemas.microsoft.com/office/2019/extlst" xmlns:r="http://schemas.openxmlformats.org/officeDocument/2006/relationships" xmlns:m="http://schemas.openxmlformats.org/officeDocument/2006/math" xmlns:v="urn:schemas-microsoft-com:vml" xmlns:wp14="http://schemas.microsoft.com/office/word/2010/wordprocessingDrawing" xmlns:wp="http://schemas.openxmlformats.org/drawingml/2006/wordprocessingDrawing" xmlns:w10="urn:schemas-microsoft-com:office:word" xmlns:w="http://schemas.openxmlformats.org/wordprocessingml/2006/main" xmlns:w14="http://schemas.microsoft.com/office/word/2010/wordml" xmlns:w15="http://schemas.microsoft.com/office/word/2012/wordml" xmlns:w16cex="http://schemas.microsoft.com/office/word/2018/wordml/cex" xmlns:w16cid="http://schemas.microsoft.com/office/word/2016/wordml/cid" xmlns:w16="http://schemas.microsoft.com/office/word/2018/wordml" xmlns:w16du="http://schemas.microsoft.com/office/word/2023/wordml/word16du" xmlns:w16sdtdh="http://schemas.microsoft.com/office/word/2020/wordml/sdtdatahash" xmlns:w16sdtfl="http://schemas.microsoft.com/office/word/2024/wordml/sdtformatlock" xmlns:w16se="http://schemas.microsoft.com/office/word/2015/wordml/symex" xmlns:wpg="http://schemas.microsoft.com/office/word/2010/wordprocessingGroup" xmlns:wpi="http://schemas.microsoft.com/office/word/2010/wordprocessingInk" xmlns:wne="http://schemas.microsoft.com/office/word/2006/wordml" xmlns:wps="http://schemas.microsoft.com/office/word/2010/wordprocessingShape" mc:Ignorable="w14 w15 w16se w16cid w16 w16cex w16sdtdh w16sdtfl w16du wp14">
   <w:abstractNum w:abstractNumId="0" w15:restartNumberingAfterBreak="0">
     <w:nsid w:val="0C1772CE"/>
     <w:multiLevelType w:val="hybridMultilevel"/>
@@ -2376,11 +2474,11 @@
 </file>
 
 <file path=word/styles.xml><?xml version="1.0" encoding="utf-8"?>
-<w:styles xmlns:mc="http://schemas.openxmlformats.org/markup-compatibility/2006" xmlns:r="http://schemas.openxmlformats.org/officeDocument/2006/relationships" xmlns:w="http://schemas.openxmlformats.org/wordprocessingml/2006/main" xmlns:w14="http://schemas.microsoft.com/office/word/2010/wordml" xmlns:w15="http://schemas.microsoft.com/office/word/2012/wordml" xmlns:w16cex="http://schemas.microsoft.com/office/word/2018/wordml/cex" xmlns:w16cid="http://schemas.microsoft.com/office/word/2016/wordml/cid" xmlns:w16="http://schemas.microsoft.com/office/word/2018/wordml" xmlns:w16du="http://schemas.microsoft.com/office/word/2023/wordml/word16du" xmlns:w16sdtdh="http://schemas.microsoft.com/office/word/2020/wordml/sdtdatahash" xmlns:w16se="http://schemas.microsoft.com/office/word/2015/wordml/symex" mc:Ignorable="w14 w15 w16se w16cid w16 w16cex w16sdtdh w16du">
+<w:styles xmlns:mc="http://schemas.openxmlformats.org/markup-compatibility/2006" xmlns:r="http://schemas.openxmlformats.org/officeDocument/2006/relationships" xmlns:w="http://schemas.openxmlformats.org/wordprocessingml/2006/main" xmlns:w14="http://schemas.microsoft.com/office/word/2010/wordml" xmlns:w15="http://schemas.microsoft.com/office/word/2012/wordml" xmlns:w16cex="http://schemas.microsoft.com/office/word/2018/wordml/cex" xmlns:w16cid="http://schemas.microsoft.com/office/word/2016/wordml/cid" xmlns:w16="http://schemas.microsoft.com/office/word/2018/wordml" xmlns:w16du="http://schemas.microsoft.com/office/word/2023/wordml/word16du" xmlns:w16sdtdh="http://schemas.microsoft.com/office/word/2020/wordml/sdtdatahash" xmlns:w16sdtfl="http://schemas.microsoft.com/office/word/2024/wordml/sdtformatlock" xmlns:w16se="http://schemas.microsoft.com/office/word/2015/wordml/symex" mc:Ignorable="w14 w15 w16se w16cid w16 w16cex w16sdtdh w16sdtfl w16du">
   <w:docDefaults>
     <w:rPrDefault>
       <w:rPr>
-        <w:rFonts w:asciiTheme="minorHAnsi" w:eastAsiaTheme="minorHAnsi" w:hAnsiTheme="minorHAnsi" w:cstheme="minorBidi"/>
+        <w:rFonts w:asciiTheme="minorHAnsi" w:eastAsiaTheme="minorEastAsia" w:hAnsiTheme="minorHAnsi" w:cstheme="minorBidi"/>
         <w:kern w:val="2"/>
         <w:sz w:val="24"/>
         <w:szCs w:val="24"/>
@@ -2978,6 +3076,7 @@
   <w:style w:type="character" w:default="1" w:styleId="DefaultParagraphFont">
     <w:name w:val="Default Paragraph Font"/>
     <w:uiPriority w:val="1"/>
+    <w:semiHidden/>
     <w:unhideWhenUsed/>
   </w:style>
   <w:style w:type="table" w:default="1" w:styleId="TableNormal">

</xml_diff>

<commit_message>
add proxy http://localhost:8000 to make sure frontend call server api on 8000 port, add payment gateway api: stripe and create get orders history  api, load image in client from server
</commit_message>
<xml_diff>
--- a/documents/requirement/Final_Project_guidelines.docx
+++ b/documents/requirement/Final_Project_guidelines.docx
@@ -393,8 +393,13 @@
           <w:numId w:val="4"/>
         </w:numPr>
       </w:pPr>
-      <w:r>
-        <w:t>Admin manage user accounts</w:t>
+      <w:proofErr w:type="gramStart"/>
+      <w:r>
+        <w:t>Admin</w:t>
+      </w:r>
+      <w:proofErr w:type="gramEnd"/>
+      <w:r>
+        <w:t xml:space="preserve"> manage user accounts</w:t>
       </w:r>
     </w:p>
     <w:p>
@@ -591,8 +596,14 @@
         </w:numPr>
       </w:pPr>
       <w:r>
+        <w:rPr>
+          <w:highlight w:val="green"/>
+        </w:rPr>
         <w:lastRenderedPageBreak/>
-        <w:t>Payment Gateway API is required for e-commerce-type projects</w:t>
+        <w:t>Payment Gateway API</w:t>
+      </w:r>
+      <w:r>
+        <w:t xml:space="preserve"> is required for e-commerce-type projects</w:t>
       </w:r>
     </w:p>
     <w:p>

</xml_diff>

<commit_message>
add six page in doc
</commit_message>
<xml_diff>
--- a/documents/requirement/Final_Project_guidelines.docx
+++ b/documents/requirement/Final_Project_guidelines.docx
@@ -131,14 +131,12 @@
         </w:rPr>
         <w:t>Premium, Regular</w:t>
       </w:r>
-      <w:proofErr w:type="gramStart"/>
       <w:r>
         <w:rPr>
           <w:lang w:eastAsia="zh-TW"/>
         </w:rPr>
         <w:t>, ??</w:t>
       </w:r>
-      <w:proofErr w:type="gramEnd"/>
       <w:r>
         <w:rPr>
           <w:rFonts w:hint="eastAsia"/>
@@ -189,15 +187,7 @@
         </w:numPr>
       </w:pPr>
       <w:r>
-        <w:t xml:space="preserve">Login pages required for all roles with </w:t>
-      </w:r>
-      <w:proofErr w:type="spellStart"/>
-      <w:r>
-        <w:t>bcrypt</w:t>
-      </w:r>
-      <w:proofErr w:type="spellEnd"/>
-      <w:r>
-        <w:t>-based password encryption</w:t>
+        <w:t>Login pages required for all roles with bcrypt-based password encryption</w:t>
       </w:r>
     </w:p>
     <w:p>
@@ -234,6 +224,28 @@
       <w:pPr>
         <w:pStyle w:val="ListParagraph"/>
         <w:numPr>
+          <w:ilvl w:val="1"/>
+          <w:numId w:val="4"/>
+        </w:numPr>
+        <w:rPr>
+          <w:b/>
+          <w:bCs/>
+        </w:rPr>
+      </w:pPr>
+      <w:r>
+        <w:rPr>
+          <w:rFonts w:ascii="AppleSystemUIFont" w:hAnsi="AppleSystemUIFont" w:cs="AppleSystemUIFont"/>
+          <w:kern w:val="0"/>
+          <w:sz w:val="26"/>
+          <w:szCs w:val="26"/>
+        </w:rPr>
+        <w:t>home, login, sign up, shopping cart, order history, admin (CRUD)</w:t>
+      </w:r>
+    </w:p>
+    <w:p>
+      <w:pPr>
+        <w:pStyle w:val="ListParagraph"/>
+        <w:numPr>
           <w:ilvl w:val="0"/>
           <w:numId w:val="4"/>
         </w:numPr>
@@ -376,13 +388,8 @@
           <w:numId w:val="4"/>
         </w:numPr>
       </w:pPr>
-      <w:proofErr w:type="gramStart"/>
-      <w:r>
-        <w:t>User</w:t>
-      </w:r>
-      <w:proofErr w:type="gramEnd"/>
-      <w:r>
-        <w:t xml:space="preserve"> buy products</w:t>
+      <w:r>
+        <w:t>User buy products</w:t>
       </w:r>
     </w:p>
     <w:p>
@@ -393,13 +400,8 @@
           <w:numId w:val="4"/>
         </w:numPr>
       </w:pPr>
-      <w:proofErr w:type="gramStart"/>
-      <w:r>
-        <w:t>Admin</w:t>
-      </w:r>
-      <w:proofErr w:type="gramEnd"/>
-      <w:r>
-        <w:t xml:space="preserve"> manage user accounts</w:t>
+      <w:r>
+        <w:t>Admin manage user accounts</w:t>
       </w:r>
     </w:p>
     <w:p>
@@ -584,6 +586,7 @@
         </w:numPr>
       </w:pPr>
       <w:r>
+        <w:lastRenderedPageBreak/>
         <w:t>Use of External APIs is encouraged where relevant</w:t>
       </w:r>
     </w:p>
@@ -599,11 +602,22 @@
         <w:rPr>
           <w:highlight w:val="green"/>
         </w:rPr>
-        <w:lastRenderedPageBreak/>
         <w:t>Payment Gateway API</w:t>
       </w:r>
       <w:r>
         <w:t xml:space="preserve"> is required for e-commerce-type projects</w:t>
+      </w:r>
+    </w:p>
+    <w:p>
+      <w:pPr>
+        <w:pStyle w:val="ListParagraph"/>
+        <w:numPr>
+          <w:ilvl w:val="2"/>
+          <w:numId w:val="4"/>
+        </w:numPr>
+      </w:pPr>
+      <w:r>
+        <w:t>Stripe api in node.js+express</w:t>
       </w:r>
     </w:p>
     <w:p>
@@ -912,20 +926,8 @@
           <w:kern w:val="0"/>
           <w14:ligatures w14:val="none"/>
         </w:rPr>
-        <w:t>.</w:t>
-      </w:r>
-      <w:proofErr w:type="spellStart"/>
-      <w:r>
-        <w:rPr>
-          <w:rFonts w:eastAsia="Times New Roman" w:cs="Times New Roman"/>
-          <w:b/>
-          <w:bCs/>
-          <w:kern w:val="0"/>
-          <w14:ligatures w14:val="none"/>
-        </w:rPr>
-        <w:t>gitignore</w:t>
-      </w:r>
-      <w:proofErr w:type="spellEnd"/>
+        <w:t>.gitignore</w:t>
+      </w:r>
       <w:r>
         <w:rPr>
           <w:rFonts w:eastAsia="Times New Roman" w:cs="Times New Roman"/>
@@ -934,7 +936,6 @@
         </w:rPr>
         <w:t xml:space="preserve"> (especially for </w:t>
       </w:r>
-      <w:proofErr w:type="spellStart"/>
       <w:r>
         <w:rPr>
           <w:rFonts w:eastAsia="Times New Roman" w:cs="Courier New"/>
@@ -943,7 +944,6 @@
         </w:rPr>
         <w:t>node_modules</w:t>
       </w:r>
-      <w:proofErr w:type="spellEnd"/>
       <w:r>
         <w:rPr>
           <w:rFonts w:eastAsia="Times New Roman" w:cs="Times New Roman"/>

</xml_diff>